<commit_message>
Inclusão de algumas definições
</commit_message>
<xml_diff>
--- a/TCC/Documentacao/Documento_de_Visao.docx
+++ b/TCC/Documentacao/Documento_de_Visao.docx
@@ -1,6 +1,6 @@
 
 <file path=word/document.xml><?xml version="1.0" encoding="utf-8"?>
-<w:document xmlns:ve="http://schemas.openxmlformats.org/markup-compatibility/2006" xmlns:o="urn:schemas-microsoft-com:office:office" xmlns:r="http://schemas.openxmlformats.org/officeDocument/2006/relationships" xmlns:m="http://schemas.openxmlformats.org/officeDocument/2006/math" xmlns:v="urn:schemas-microsoft-com:vml" xmlns:wp="http://schemas.openxmlformats.org/drawingml/2006/wordprocessingDrawing" xmlns:w10="urn:schemas-microsoft-com:office:word" xmlns:w="http://schemas.openxmlformats.org/wordprocessingml/2006/main" xmlns:wne="http://schemas.microsoft.com/office/word/2006/wordml">
+<w:document xmlns:wpc="http://schemas.microsoft.com/office/word/2010/wordprocessingCanvas" xmlns:mc="http://schemas.openxmlformats.org/markup-compatibility/2006" xmlns:o="urn:schemas-microsoft-com:office:office" xmlns:r="http://schemas.openxmlformats.org/officeDocument/2006/relationships" xmlns:m="http://schemas.openxmlformats.org/officeDocument/2006/math" xmlns:v="urn:schemas-microsoft-com:vml" xmlns:wp14="http://schemas.microsoft.com/office/word/2010/wordprocessingDrawing" xmlns:wp="http://schemas.openxmlformats.org/drawingml/2006/wordprocessingDrawing" xmlns:w10="urn:schemas-microsoft-com:office:word" xmlns:w="http://schemas.openxmlformats.org/wordprocessingml/2006/main" xmlns:w14="http://schemas.microsoft.com/office/word/2010/wordml" xmlns:wpg="http://schemas.microsoft.com/office/word/2010/wordprocessingGroup" xmlns:wpi="http://schemas.microsoft.com/office/word/2010/wordprocessingInk" xmlns:wne="http://schemas.microsoft.com/office/word/2006/wordml" xmlns:wps="http://schemas.microsoft.com/office/word/2010/wordprocessingShape" mc:Ignorable="w14 wp14">
   <w:body>
     <w:p>
       <w:pPr>
@@ -170,7 +170,7 @@
           <w:szCs w:val="40"/>
         </w:rPr>
         <w:sectPr>
-          <w:headerReference w:type="default" r:id="rId7"/>
+          <w:headerReference w:type="default" r:id="rId8"/>
           <w:pgSz w:w="11905" w:h="16837"/>
           <w:pgMar w:top="1440" w:right="1440" w:bottom="720" w:left="1440" w:header="720" w:footer="720" w:gutter="0"/>
           <w:cols w:space="720"/>
@@ -212,7 +212,7 @@
           <w:insideV w:val="single" w:sz="6" w:space="0" w:color="auto"/>
         </w:tblBorders>
         <w:tblLayout w:type="fixed"/>
-        <w:tblLook w:val="0000"/>
+        <w:tblLook w:val="0000" w:firstRow="0" w:lastRow="0" w:firstColumn="0" w:lastColumn="0" w:noHBand="0" w:noVBand="0"/>
       </w:tblPr>
       <w:tblGrid>
         <w:gridCol w:w="1433"/>
@@ -3163,29 +3163,7 @@
           <w:sz w:val="24"/>
           <w:szCs w:val="24"/>
         </w:rPr>
-        <w:t xml:space="preserve">entrada e saída dos produtos, </w:t>
-      </w:r>
-      <w:proofErr w:type="gramStart"/>
-      <w:r>
-        <w:rPr>
-          <w:rFonts w:ascii="Times New Roman" w:hAnsi="Times New Roman" w:cs="Times New Roman"/>
-          <w:i w:val="0"/>
-          <w:color w:val="000000"/>
-          <w:sz w:val="24"/>
-          <w:szCs w:val="24"/>
-        </w:rPr>
-        <w:t>emitir</w:t>
-      </w:r>
-      <w:proofErr w:type="gramEnd"/>
-      <w:r>
-        <w:rPr>
-          <w:rFonts w:ascii="Times New Roman" w:hAnsi="Times New Roman" w:cs="Times New Roman"/>
-          <w:i w:val="0"/>
-          <w:color w:val="000000"/>
-          <w:sz w:val="24"/>
-          <w:szCs w:val="24"/>
-        </w:rPr>
-        <w:t xml:space="preserve"> relatórios mensais de movimentação, </w:t>
+        <w:t xml:space="preserve">entrada e saída dos produtos, emitir relatórios mensais de movimentação, </w:t>
       </w:r>
       <w:r>
         <w:rPr>
@@ -3541,7 +3519,7 @@
           <w:insideH w:val="single" w:sz="4" w:space="0" w:color="000000"/>
           <w:insideV w:val="single" w:sz="4" w:space="0" w:color="000000"/>
         </w:tblBorders>
-        <w:tblLook w:val="00A0"/>
+        <w:tblLook w:val="00A0" w:firstRow="1" w:lastRow="0" w:firstColumn="1" w:lastColumn="0" w:noHBand="0" w:noVBand="0"/>
       </w:tblPr>
       <w:tblGrid>
         <w:gridCol w:w="4605"/>
@@ -4348,16 +4326,15 @@
           <w:szCs w:val="24"/>
           <w:lang w:val="pt-BR"/>
         </w:rPr>
-        <w:t xml:space="preserve"> verificar os eventos mais </w:t>
+        <w:t xml:space="preserve"> verificar os eventos mais frequ</w:t>
       </w:r>
-      <w:proofErr w:type="spellStart"/>
       <w:r>
         <w:rPr>
           <w:sz w:val="24"/>
           <w:szCs w:val="24"/>
           <w:lang w:val="pt-BR"/>
         </w:rPr>
-        <w:t>frequ</w:t>
+        <w:t xml:space="preserve">entes, tais como </w:t>
       </w:r>
       <w:r>
         <w:rPr>
@@ -4365,35 +4342,16 @@
           <w:szCs w:val="24"/>
           <w:lang w:val="pt-BR"/>
         </w:rPr>
-        <w:t>entes</w:t>
+        <w:t>controle de gastos mensais, controle de estoque, entrega dos pedidos para os clientes</w:t>
       </w:r>
-      <w:proofErr w:type="spellEnd"/>
       <w:r>
         <w:rPr>
           <w:sz w:val="24"/>
           <w:szCs w:val="24"/>
           <w:lang w:val="pt-BR"/>
         </w:rPr>
-        <w:t xml:space="preserve">, tais como </w:t>
+        <w:t xml:space="preserve"> </w:t>
       </w:r>
-      <w:r>
-        <w:rPr>
-          <w:sz w:val="24"/>
-          <w:szCs w:val="24"/>
-          <w:lang w:val="pt-BR"/>
-        </w:rPr>
-        <w:t>controle de gastos mensais, controle de estoque, entrega dos pedidos para os clientes</w:t>
-      </w:r>
-      <w:proofErr w:type="gramStart"/>
-      <w:r>
-        <w:rPr>
-          <w:sz w:val="24"/>
-          <w:szCs w:val="24"/>
-          <w:lang w:val="pt-BR"/>
-        </w:rPr>
-        <w:t xml:space="preserve">  </w:t>
-      </w:r>
-      <w:proofErr w:type="gramEnd"/>
       <w:r>
         <w:rPr>
           <w:sz w:val="24"/>
@@ -4408,25 +4366,23 @@
           <w:szCs w:val="24"/>
           <w:lang w:val="pt-BR"/>
         </w:rPr>
-        <w:t xml:space="preserve">, controle de movimentação financeira referente ao </w:t>
+        <w:t>, controle de movimentação financeira referente ao estabe</w:t>
       </w:r>
-      <w:proofErr w:type="spellStart"/>
       <w:r>
         <w:rPr>
           <w:sz w:val="24"/>
           <w:szCs w:val="24"/>
           <w:lang w:val="pt-BR"/>
         </w:rPr>
-        <w:t>estabecimento</w:t>
+        <w:t>le</w:t>
       </w:r>
-      <w:proofErr w:type="spellEnd"/>
       <w:r>
         <w:rPr>
           <w:sz w:val="24"/>
           <w:szCs w:val="24"/>
           <w:lang w:val="pt-BR"/>
         </w:rPr>
-        <w:t xml:space="preserve"> e dividido por associação local.</w:t>
+        <w:t>cimento e dividido por associação local</w:t>
       </w:r>
       <w:r>
         <w:rPr>
@@ -4434,7 +4390,15 @@
           <w:szCs w:val="24"/>
           <w:lang w:val="pt-BR"/>
         </w:rPr>
-        <w:t xml:space="preserve">. </w:t>
+        <w:t>.</w:t>
+      </w:r>
+      <w:r>
+        <w:rPr>
+          <w:sz w:val="24"/>
+          <w:szCs w:val="24"/>
+          <w:lang w:val="pt-BR"/>
+        </w:rPr>
+        <w:t xml:space="preserve"> </w:t>
       </w:r>
       <w:r>
         <w:rPr>
@@ -4670,7 +4634,7 @@
           <w:insideH w:val="single" w:sz="4" w:space="0" w:color="auto"/>
           <w:insideV w:val="single" w:sz="4" w:space="0" w:color="auto"/>
         </w:tblBorders>
-        <w:tblLook w:val="0000"/>
+        <w:tblLook w:val="0000" w:firstRow="0" w:lastRow="0" w:firstColumn="0" w:lastColumn="0" w:noHBand="0" w:noVBand="0"/>
       </w:tblPr>
       <w:tblGrid>
         <w:gridCol w:w="2803"/>
@@ -4825,7 +4789,23 @@
                 <w:szCs w:val="24"/>
                 <w:lang w:val="pt-BR"/>
               </w:rPr>
-              <w:t xml:space="preserve">Não possui com clareza as entradas e saídas de cada Associação Local, que </w:t>
+              <w:t>Não possui com clareza as entradas e saídas de</w:t>
+            </w:r>
+            <w:r>
+              <w:rPr>
+                <w:sz w:val="24"/>
+                <w:szCs w:val="24"/>
+                <w:lang w:val="pt-BR"/>
+              </w:rPr>
+              <w:t xml:space="preserve"> cada Associação Local, que serão</w:t>
+            </w:r>
+            <w:r>
+              <w:rPr>
+                <w:sz w:val="24"/>
+                <w:szCs w:val="24"/>
+                <w:lang w:val="pt-BR"/>
+              </w:rPr>
+              <w:t xml:space="preserve"> consideradas clientes do sistema a ser </w:t>
             </w:r>
             <w:proofErr w:type="gramStart"/>
             <w:r>
@@ -4834,7 +4814,7 @@
                 <w:szCs w:val="24"/>
                 <w:lang w:val="pt-BR"/>
               </w:rPr>
-              <w:t>será consideradas</w:t>
+              <w:t>implementado</w:t>
             </w:r>
             <w:proofErr w:type="gramEnd"/>
             <w:r>
@@ -4843,7 +4823,7 @@
                 <w:szCs w:val="24"/>
                 <w:lang w:val="pt-BR"/>
               </w:rPr>
-              <w:t xml:space="preserve"> clientes do sistema a ser implementado.</w:t>
+              <w:t>.</w:t>
             </w:r>
           </w:p>
           <w:p>
@@ -5086,7 +5066,6 @@
               </w:rPr>
               <w:t>as entradas</w:t>
             </w:r>
-            <w:proofErr w:type="gramStart"/>
             <w:r>
               <w:rPr>
                 <w:rFonts w:ascii="Times New Roman" w:hAnsi="Times New Roman" w:cs="Times New Roman"/>
@@ -5095,9 +5074,8 @@
                 <w:sz w:val="24"/>
                 <w:szCs w:val="24"/>
               </w:rPr>
-              <w:t xml:space="preserve">  </w:t>
-            </w:r>
-            <w:proofErr w:type="gramEnd"/>
+              <w:t xml:space="preserve"> </w:t>
+            </w:r>
             <w:r>
               <w:rPr>
                 <w:rFonts w:ascii="Times New Roman" w:hAnsi="Times New Roman" w:cs="Times New Roman"/>
@@ -5106,7 +5084,29 @@
                 <w:sz w:val="24"/>
                 <w:szCs w:val="24"/>
               </w:rPr>
-              <w:t>de produtos e despesas mensais  com a manutenção do estabelecimento.</w:t>
+              <w:t>de produtos e despesas mensais</w:t>
+            </w:r>
+            <w:proofErr w:type="gramStart"/>
+            <w:r>
+              <w:rPr>
+                <w:rFonts w:ascii="Times New Roman" w:hAnsi="Times New Roman" w:cs="Times New Roman"/>
+                <w:i w:val="0"/>
+                <w:color w:val="000000"/>
+                <w:sz w:val="24"/>
+                <w:szCs w:val="24"/>
+              </w:rPr>
+              <w:t xml:space="preserve">  </w:t>
+            </w:r>
+            <w:proofErr w:type="gramEnd"/>
+            <w:r>
+              <w:rPr>
+                <w:rFonts w:ascii="Times New Roman" w:hAnsi="Times New Roman" w:cs="Times New Roman"/>
+                <w:i w:val="0"/>
+                <w:color w:val="000000"/>
+                <w:sz w:val="24"/>
+                <w:szCs w:val="24"/>
+              </w:rPr>
+              <w:t>com a manutenção do estabelecimento.</w:t>
             </w:r>
           </w:p>
           <w:p>
@@ -5597,7 +5597,7 @@
           <w:insideH w:val="single" w:sz="4" w:space="0" w:color="auto"/>
           <w:insideV w:val="single" w:sz="4" w:space="0" w:color="auto"/>
         </w:tblBorders>
-        <w:tblLook w:val="00A0"/>
+        <w:tblLook w:val="00A0" w:firstRow="1" w:lastRow="0" w:firstColumn="1" w:lastColumn="0" w:noHBand="0" w:noVBand="0"/>
       </w:tblPr>
       <w:tblGrid>
         <w:gridCol w:w="2494"/>
@@ -6401,17 +6401,9 @@
                 <w:szCs w:val="24"/>
                 <w:lang w:val="pt-BR"/>
               </w:rPr>
-              <w:t>ALs</w:t>
+              <w:t>ALs.</w:t>
             </w:r>
             <w:proofErr w:type="spellEnd"/>
-            <w:r>
-              <w:rPr>
-                <w:sz w:val="24"/>
-                <w:szCs w:val="24"/>
-                <w:lang w:val="pt-BR"/>
-              </w:rPr>
-              <w:t>.</w:t>
-            </w:r>
           </w:p>
         </w:tc>
         <w:tc>
@@ -6875,27 +6867,7 @@
           <w:szCs w:val="24"/>
           <w:lang w:eastAsia="en-US"/>
         </w:rPr>
-        <w:t xml:space="preserve">Colaboradores do Núcleo da </w:t>
-      </w:r>
-      <w:proofErr w:type="spellStart"/>
-      <w:r>
-        <w:rPr>
-          <w:rFonts w:ascii="Times New Roman" w:hAnsi="Times New Roman"/>
-          <w:sz w:val="24"/>
-          <w:szCs w:val="24"/>
-          <w:lang w:eastAsia="en-US"/>
-        </w:rPr>
-        <w:t>Seicho-No-Ie</w:t>
-      </w:r>
-      <w:proofErr w:type="spellEnd"/>
-      <w:r>
-        <w:rPr>
-          <w:rFonts w:ascii="Times New Roman" w:hAnsi="Times New Roman"/>
-          <w:sz w:val="24"/>
-          <w:szCs w:val="24"/>
-          <w:lang w:eastAsia="en-US"/>
-        </w:rPr>
-        <w:t xml:space="preserve"> de Taguatinga Norte, responsáveis pela manutenção do núcleo e</w:t>
+        <w:t>Colaboradores do Núcleo da Seicho-No-Ie de Taguatinga Norte, responsáveis pela manutenção do núcleo e</w:t>
       </w:r>
       <w:proofErr w:type="gramStart"/>
       <w:r>
@@ -7012,7 +6984,7 @@
           <w:left w:w="0" w:type="dxa"/>
           <w:right w:w="0" w:type="dxa"/>
         </w:tblCellMar>
-        <w:tblLook w:val="0000"/>
+        <w:tblLook w:val="0000" w:firstRow="0" w:lastRow="0" w:firstColumn="0" w:lastColumn="0" w:noHBand="0" w:noVBand="0"/>
       </w:tblPr>
       <w:tblGrid>
         <w:gridCol w:w="2489"/>
@@ -7291,7 +7263,6 @@
                 <w:lang w:val="pt-BR"/>
               </w:rPr>
             </w:pPr>
-            <w:proofErr w:type="gramStart"/>
             <w:r>
               <w:rPr>
                 <w:sz w:val="24"/>
@@ -7306,16 +7277,7 @@
                 <w:szCs w:val="24"/>
                 <w:lang w:val="pt-BR"/>
               </w:rPr>
-              <w:t>as vendas</w:t>
-            </w:r>
-            <w:proofErr w:type="gramEnd"/>
-            <w:r>
-              <w:rPr>
-                <w:sz w:val="24"/>
-                <w:szCs w:val="24"/>
-                <w:lang w:val="pt-BR"/>
-              </w:rPr>
-              <w:t xml:space="preserve"> dos produtos disponíveis na livraria e possibilitando quando não houver em estoque a encomenda do mesmo.</w:t>
+              <w:t>as vendas dos produtos disponíveis na livraria e possibilitando quando não houver em estoque a encomenda do mesmo.</w:t>
             </w:r>
           </w:p>
         </w:tc>
@@ -7575,6 +7537,14 @@
                 <w:lang w:val="pt-BR"/>
               </w:rPr>
             </w:pPr>
+            <w:r>
+              <w:rPr>
+                <w:sz w:val="24"/>
+                <w:szCs w:val="24"/>
+                <w:lang w:val="pt-BR"/>
+              </w:rPr>
+              <w:t xml:space="preserve">Controle de movimentação </w:t>
+            </w:r>
             <w:proofErr w:type="gramStart"/>
             <w:r>
               <w:rPr>
@@ -7582,7 +7552,7 @@
                 <w:szCs w:val="24"/>
                 <w:lang w:val="pt-BR"/>
               </w:rPr>
-              <w:t>Controle de movimentação financeira</w:t>
+              <w:t>financeira</w:t>
             </w:r>
             <w:r>
               <w:rPr>
@@ -7592,6 +7562,7 @@
               </w:rPr>
               <w:t xml:space="preserve"> mensais</w:t>
             </w:r>
+            <w:proofErr w:type="gramEnd"/>
             <w:r>
               <w:rPr>
                 <w:sz w:val="24"/>
@@ -7600,7 +7571,6 @@
               </w:rPr>
               <w:t xml:space="preserve"> e diárias</w:t>
             </w:r>
-            <w:proofErr w:type="gramEnd"/>
             <w:r>
               <w:rPr>
                 <w:sz w:val="24"/>
@@ -7812,7 +7782,17 @@
                 <w:szCs w:val="24"/>
                 <w:lang w:val="pt-BR"/>
               </w:rPr>
-              <w:t>colaboradores que terão acesso ao sistema disponibilizando para cada perfil as funcionalidades permitidas.</w:t>
+              <w:t xml:space="preserve">colaboradores que terão acesso ao sistema disponibilizando </w:t>
+            </w:r>
+            <w:bookmarkStart w:id="39" w:name="_GoBack"/>
+            <w:bookmarkEnd w:id="39"/>
+            <w:r>
+              <w:rPr>
+                <w:sz w:val="24"/>
+                <w:szCs w:val="24"/>
+                <w:lang w:val="pt-BR"/>
+              </w:rPr>
+              <w:t>para cada perfil as funcionalidades permitidas.</w:t>
             </w:r>
           </w:p>
         </w:tc>
@@ -7863,7 +7843,7 @@
           <w:szCs w:val="28"/>
         </w:rPr>
       </w:pPr>
-      <w:bookmarkStart w:id="39" w:name="_Toc287796265"/>
+      <w:bookmarkStart w:id="40" w:name="_Toc287796265"/>
       <w:bookmarkEnd w:id="36"/>
       <w:bookmarkEnd w:id="37"/>
       <w:bookmarkEnd w:id="38"/>
@@ -7876,7 +7856,7 @@
         </w:rPr>
         <w:t>Premissas</w:t>
       </w:r>
-      <w:bookmarkEnd w:id="39"/>
+      <w:bookmarkEnd w:id="40"/>
       <w:proofErr w:type="spellEnd"/>
     </w:p>
     <w:p/>
@@ -7956,8 +7936,8 @@
           <w:lang w:val="pt-BR"/>
         </w:rPr>
       </w:pPr>
-      <w:bookmarkStart w:id="40" w:name="_Toc74037833"/>
-      <w:bookmarkStart w:id="41" w:name="_Toc77480150"/>
+      <w:bookmarkStart w:id="41" w:name="_Toc74037833"/>
+      <w:bookmarkStart w:id="42" w:name="_Toc77480150"/>
     </w:p>
     <w:p>
       <w:pPr>
@@ -7970,11 +7950,11 @@
           <w:lang w:val="pt-BR"/>
         </w:rPr>
       </w:pPr>
-      <w:bookmarkStart w:id="42" w:name="_Toc287796266"/>
+      <w:bookmarkStart w:id="43" w:name="_Toc287796266"/>
       <w:bookmarkEnd w:id="33"/>
       <w:bookmarkEnd w:id="34"/>
-      <w:bookmarkEnd w:id="40"/>
       <w:bookmarkEnd w:id="41"/>
+      <w:bookmarkEnd w:id="42"/>
       <w:r>
         <w:rPr>
           <w:rFonts w:ascii="Times New Roman" w:hAnsi="Times New Roman"/>
@@ -7985,7 +7965,7 @@
         <w:lastRenderedPageBreak/>
         <w:t>Restrições</w:t>
       </w:r>
-      <w:bookmarkEnd w:id="42"/>
+      <w:bookmarkEnd w:id="43"/>
     </w:p>
     <w:p>
       <w:pPr>
@@ -8029,9 +8009,9 @@
           <w:lang w:val="pt-BR"/>
         </w:rPr>
       </w:pPr>
-      <w:bookmarkStart w:id="43" w:name="_Toc287796267"/>
-      <w:bookmarkStart w:id="44" w:name="_Toc528550751"/>
-      <w:bookmarkStart w:id="45" w:name="_Toc14506168"/>
+      <w:bookmarkStart w:id="44" w:name="_Toc287796267"/>
+      <w:bookmarkStart w:id="45" w:name="_Toc528550751"/>
+      <w:bookmarkStart w:id="46" w:name="_Toc14506168"/>
       <w:r>
         <w:rPr>
           <w:rFonts w:ascii="Times New Roman" w:hAnsi="Times New Roman"/>
@@ -8041,7 +8021,7 @@
         </w:rPr>
         <w:t>Riscos</w:t>
       </w:r>
-      <w:bookmarkEnd w:id="43"/>
+      <w:bookmarkEnd w:id="44"/>
     </w:p>
     <w:p>
       <w:pPr>
@@ -8105,14 +8085,14 @@
           <w:lang w:val="pt-BR"/>
         </w:rPr>
       </w:pPr>
-      <w:bookmarkStart w:id="46" w:name="_Toc161195905"/>
-      <w:bookmarkStart w:id="47" w:name="_Toc161198624"/>
-      <w:bookmarkStart w:id="48" w:name="_Toc161198669"/>
-      <w:bookmarkStart w:id="49" w:name="_Toc161198783"/>
-      <w:bookmarkStart w:id="50" w:name="_Toc161647160"/>
-      <w:bookmarkStart w:id="51" w:name="_Toc287796268"/>
-      <w:bookmarkStart w:id="52" w:name="_Toc74037835"/>
-      <w:bookmarkStart w:id="53" w:name="_Toc77480152"/>
+      <w:bookmarkStart w:id="47" w:name="_Toc161195905"/>
+      <w:bookmarkStart w:id="48" w:name="_Toc161198624"/>
+      <w:bookmarkStart w:id="49" w:name="_Toc161198669"/>
+      <w:bookmarkStart w:id="50" w:name="_Toc161198783"/>
+      <w:bookmarkStart w:id="51" w:name="_Toc161647160"/>
+      <w:bookmarkStart w:id="52" w:name="_Toc287796268"/>
+      <w:bookmarkStart w:id="53" w:name="_Toc74037835"/>
+      <w:bookmarkStart w:id="54" w:name="_Toc77480152"/>
       <w:r>
         <w:rPr>
           <w:rFonts w:ascii="Times New Roman" w:hAnsi="Times New Roman"/>
@@ -8122,12 +8102,12 @@
         </w:rPr>
         <w:t>Requisitos do Produto</w:t>
       </w:r>
-      <w:bookmarkEnd w:id="46"/>
       <w:bookmarkEnd w:id="47"/>
       <w:bookmarkEnd w:id="48"/>
       <w:bookmarkEnd w:id="49"/>
       <w:bookmarkEnd w:id="50"/>
       <w:bookmarkEnd w:id="51"/>
+      <w:bookmarkEnd w:id="52"/>
     </w:p>
     <w:p>
       <w:pPr>
@@ -8153,7 +8133,7 @@
           <w:insideH w:val="single" w:sz="4" w:space="0" w:color="auto"/>
           <w:insideV w:val="single" w:sz="4" w:space="0" w:color="auto"/>
         </w:tblBorders>
-        <w:tblLook w:val="01E0"/>
+        <w:tblLook w:val="01E0" w:firstRow="1" w:lastRow="1" w:firstColumn="1" w:lastColumn="1" w:noHBand="0" w:noVBand="0"/>
       </w:tblPr>
       <w:tblGrid>
         <w:gridCol w:w="2946"/>
@@ -9206,8 +9186,6 @@
               </w:rPr>
               <w:t>Incluir/Alterar/Excluir Categoria</w:t>
             </w:r>
-            <w:bookmarkStart w:id="54" w:name="_GoBack"/>
-            <w:bookmarkEnd w:id="54"/>
           </w:p>
         </w:tc>
         <w:tc>
@@ -9605,10 +9583,10 @@
         <w:t xml:space="preserve"> será.</w:t>
       </w:r>
     </w:p>
-    <w:bookmarkEnd w:id="44"/>
     <w:bookmarkEnd w:id="45"/>
-    <w:bookmarkEnd w:id="52"/>
+    <w:bookmarkEnd w:id="46"/>
     <w:bookmarkEnd w:id="53"/>
+    <w:bookmarkEnd w:id="54"/>
     <w:p>
       <w:pPr>
         <w:rPr>
@@ -9778,7 +9756,7 @@
     <w:tbl>
       <w:tblPr>
         <w:tblW w:w="0" w:type="auto"/>
-        <w:tblLook w:val="01E0"/>
+        <w:tblLook w:val="01E0" w:firstRow="1" w:lastRow="1" w:firstColumn="1" w:lastColumn="1" w:noHBand="0" w:noVBand="0"/>
       </w:tblPr>
       <w:tblGrid>
         <w:gridCol w:w="1493"/>
@@ -10703,7 +10681,7 @@
       </w:pPr>
     </w:p>
     <w:sectPr>
-      <w:footerReference w:type="default" r:id="rId8"/>
+      <w:footerReference w:type="default" r:id="rId9"/>
       <w:pgSz w:w="11906" w:h="16838"/>
       <w:pgMar w:top="1701" w:right="1134" w:bottom="1134" w:left="1701" w:header="709" w:footer="709" w:gutter="0"/>
       <w:pgNumType w:start="1"/>
@@ -10716,7 +10694,7 @@
 </file>
 
 <file path=word/endnotes.xml><?xml version="1.0" encoding="utf-8"?>
-<w:endnotes xmlns:ve="http://schemas.openxmlformats.org/markup-compatibility/2006" xmlns:o="urn:schemas-microsoft-com:office:office" xmlns:r="http://schemas.openxmlformats.org/officeDocument/2006/relationships" xmlns:m="http://schemas.openxmlformats.org/officeDocument/2006/math" xmlns:v="urn:schemas-microsoft-com:vml" xmlns:wp="http://schemas.openxmlformats.org/drawingml/2006/wordprocessingDrawing" xmlns:w10="urn:schemas-microsoft-com:office:word" xmlns:w="http://schemas.openxmlformats.org/wordprocessingml/2006/main" xmlns:wne="http://schemas.microsoft.com/office/word/2006/wordml">
+<w:endnotes xmlns:wpc="http://schemas.microsoft.com/office/word/2010/wordprocessingCanvas" xmlns:mc="http://schemas.openxmlformats.org/markup-compatibility/2006" xmlns:o="urn:schemas-microsoft-com:office:office" xmlns:r="http://schemas.openxmlformats.org/officeDocument/2006/relationships" xmlns:m="http://schemas.openxmlformats.org/officeDocument/2006/math" xmlns:v="urn:schemas-microsoft-com:vml" xmlns:wp14="http://schemas.microsoft.com/office/word/2010/wordprocessingDrawing" xmlns:wp="http://schemas.openxmlformats.org/drawingml/2006/wordprocessingDrawing" xmlns:w10="urn:schemas-microsoft-com:office:word" xmlns:w="http://schemas.openxmlformats.org/wordprocessingml/2006/main" xmlns:w14="http://schemas.microsoft.com/office/word/2010/wordml" xmlns:wpg="http://schemas.microsoft.com/office/word/2010/wordprocessingGroup" xmlns:wpi="http://schemas.microsoft.com/office/word/2010/wordprocessingInk" xmlns:wne="http://schemas.microsoft.com/office/word/2006/wordml" xmlns:wps="http://schemas.microsoft.com/office/word/2010/wordprocessingShape" mc:Ignorable="w14 wp14">
   <w:endnote w:type="separator" w:id="-1">
     <w:p>
       <w:pPr>
@@ -10741,7 +10719,7 @@
 </file>
 
 <file path=word/footer1.xml><?xml version="1.0" encoding="utf-8"?>
-<w:ftr xmlns:ve="http://schemas.openxmlformats.org/markup-compatibility/2006" xmlns:o="urn:schemas-microsoft-com:office:office" xmlns:r="http://schemas.openxmlformats.org/officeDocument/2006/relationships" xmlns:m="http://schemas.openxmlformats.org/officeDocument/2006/math" xmlns:v="urn:schemas-microsoft-com:vml" xmlns:wp="http://schemas.openxmlformats.org/drawingml/2006/wordprocessingDrawing" xmlns:w10="urn:schemas-microsoft-com:office:word" xmlns:w="http://schemas.openxmlformats.org/wordprocessingml/2006/main" xmlns:wne="http://schemas.microsoft.com/office/word/2006/wordml">
+<w:ftr xmlns:wpc="http://schemas.microsoft.com/office/word/2010/wordprocessingCanvas" xmlns:mc="http://schemas.openxmlformats.org/markup-compatibility/2006" xmlns:o="urn:schemas-microsoft-com:office:office" xmlns:r="http://schemas.openxmlformats.org/officeDocument/2006/relationships" xmlns:m="http://schemas.openxmlformats.org/officeDocument/2006/math" xmlns:v="urn:schemas-microsoft-com:vml" xmlns:wp14="http://schemas.microsoft.com/office/word/2010/wordprocessingDrawing" xmlns:wp="http://schemas.openxmlformats.org/drawingml/2006/wordprocessingDrawing" xmlns:w10="urn:schemas-microsoft-com:office:word" xmlns:w="http://schemas.openxmlformats.org/wordprocessingml/2006/main" xmlns:w14="http://schemas.microsoft.com/office/word/2010/wordml" xmlns:wpg="http://schemas.microsoft.com/office/word/2010/wordprocessingGroup" xmlns:wpi="http://schemas.microsoft.com/office/word/2010/wordprocessingInk" xmlns:wne="http://schemas.microsoft.com/office/word/2006/wordml" xmlns:wps="http://schemas.microsoft.com/office/word/2010/wordprocessingShape" mc:Ignorable="w14 wp14">
   <w:tbl>
     <w:tblPr>
       <w:tblW w:w="5000" w:type="pct"/>
@@ -10751,7 +10729,7 @@
         <w:bottom w:w="72" w:type="dxa"/>
         <w:right w:w="115" w:type="dxa"/>
       </w:tblCellMar>
-      <w:tblLook w:val="00A0"/>
+      <w:tblLook w:val="00A0" w:firstRow="1" w:lastRow="0" w:firstColumn="1" w:lastColumn="0" w:noHBand="0" w:noVBand="0"/>
     </w:tblPr>
     <w:tblGrid>
       <w:gridCol w:w="8371"/>
@@ -10826,7 +10804,7 @@
               <w:noProof/>
               <w:color w:val="FFFFFF"/>
             </w:rPr>
-            <w:t>9</w:t>
+            <w:t>7</w:t>
           </w:r>
           <w:r>
             <w:rPr>
@@ -10848,7 +10826,7 @@
 </file>
 
 <file path=word/footnotes.xml><?xml version="1.0" encoding="utf-8"?>
-<w:footnotes xmlns:ve="http://schemas.openxmlformats.org/markup-compatibility/2006" xmlns:o="urn:schemas-microsoft-com:office:office" xmlns:r="http://schemas.openxmlformats.org/officeDocument/2006/relationships" xmlns:m="http://schemas.openxmlformats.org/officeDocument/2006/math" xmlns:v="urn:schemas-microsoft-com:vml" xmlns:wp="http://schemas.openxmlformats.org/drawingml/2006/wordprocessingDrawing" xmlns:w10="urn:schemas-microsoft-com:office:word" xmlns:w="http://schemas.openxmlformats.org/wordprocessingml/2006/main" xmlns:wne="http://schemas.microsoft.com/office/word/2006/wordml">
+<w:footnotes xmlns:wpc="http://schemas.microsoft.com/office/word/2010/wordprocessingCanvas" xmlns:mc="http://schemas.openxmlformats.org/markup-compatibility/2006" xmlns:o="urn:schemas-microsoft-com:office:office" xmlns:r="http://schemas.openxmlformats.org/officeDocument/2006/relationships" xmlns:m="http://schemas.openxmlformats.org/officeDocument/2006/math" xmlns:v="urn:schemas-microsoft-com:vml" xmlns:wp14="http://schemas.microsoft.com/office/word/2010/wordprocessingDrawing" xmlns:wp="http://schemas.openxmlformats.org/drawingml/2006/wordprocessingDrawing" xmlns:w10="urn:schemas-microsoft-com:office:word" xmlns:w="http://schemas.openxmlformats.org/wordprocessingml/2006/main" xmlns:w14="http://schemas.microsoft.com/office/word/2010/wordml" xmlns:wpg="http://schemas.microsoft.com/office/word/2010/wordprocessingGroup" xmlns:wpi="http://schemas.microsoft.com/office/word/2010/wordprocessingInk" xmlns:wne="http://schemas.microsoft.com/office/word/2006/wordml" xmlns:wps="http://schemas.microsoft.com/office/word/2010/wordprocessingShape" mc:Ignorable="w14 wp14">
   <w:footnote w:type="separator" w:id="-1">
     <w:p>
       <w:pPr>
@@ -10873,7 +10851,7 @@
 </file>
 
 <file path=word/header1.xml><?xml version="1.0" encoding="utf-8"?>
-<w:hdr xmlns:ve="http://schemas.openxmlformats.org/markup-compatibility/2006" xmlns:o="urn:schemas-microsoft-com:office:office" xmlns:r="http://schemas.openxmlformats.org/officeDocument/2006/relationships" xmlns:m="http://schemas.openxmlformats.org/officeDocument/2006/math" xmlns:v="urn:schemas-microsoft-com:vml" xmlns:wp="http://schemas.openxmlformats.org/drawingml/2006/wordprocessingDrawing" xmlns:w10="urn:schemas-microsoft-com:office:word" xmlns:w="http://schemas.openxmlformats.org/wordprocessingml/2006/main" xmlns:wne="http://schemas.microsoft.com/office/word/2006/wordml">
+<w:hdr xmlns:wpc="http://schemas.microsoft.com/office/word/2010/wordprocessingCanvas" xmlns:mc="http://schemas.openxmlformats.org/markup-compatibility/2006" xmlns:o="urn:schemas-microsoft-com:office:office" xmlns:r="http://schemas.openxmlformats.org/officeDocument/2006/relationships" xmlns:m="http://schemas.openxmlformats.org/officeDocument/2006/math" xmlns:v="urn:schemas-microsoft-com:vml" xmlns:wp14="http://schemas.microsoft.com/office/word/2010/wordprocessingDrawing" xmlns:wp="http://schemas.openxmlformats.org/drawingml/2006/wordprocessingDrawing" xmlns:w10="urn:schemas-microsoft-com:office:word" xmlns:w="http://schemas.openxmlformats.org/wordprocessingml/2006/main" xmlns:w14="http://schemas.microsoft.com/office/word/2010/wordml" xmlns:wpg="http://schemas.microsoft.com/office/word/2010/wordprocessingGroup" xmlns:wpi="http://schemas.microsoft.com/office/word/2010/wordprocessingInk" xmlns:wne="http://schemas.microsoft.com/office/word/2006/wordml" xmlns:wps="http://schemas.microsoft.com/office/word/2010/wordprocessingShape" mc:Ignorable="w14 wp14">
   <w:p>
     <w:pPr>
       <w:pStyle w:val="Normal1"/>
@@ -10893,7 +10871,7 @@
 </file>
 
 <file path=word/numbering.xml><?xml version="1.0" encoding="utf-8"?>
-<w:numbering xmlns:ve="http://schemas.openxmlformats.org/markup-compatibility/2006" xmlns:o="urn:schemas-microsoft-com:office:office" xmlns:r="http://schemas.openxmlformats.org/officeDocument/2006/relationships" xmlns:m="http://schemas.openxmlformats.org/officeDocument/2006/math" xmlns:v="urn:schemas-microsoft-com:vml" xmlns:wp="http://schemas.openxmlformats.org/drawingml/2006/wordprocessingDrawing" xmlns:w10="urn:schemas-microsoft-com:office:word" xmlns:w="http://schemas.openxmlformats.org/wordprocessingml/2006/main" xmlns:wne="http://schemas.microsoft.com/office/word/2006/wordml">
+<w:numbering xmlns:wpc="http://schemas.microsoft.com/office/word/2010/wordprocessingCanvas" xmlns:mc="http://schemas.openxmlformats.org/markup-compatibility/2006" xmlns:o="urn:schemas-microsoft-com:office:office" xmlns:r="http://schemas.openxmlformats.org/officeDocument/2006/relationships" xmlns:m="http://schemas.openxmlformats.org/officeDocument/2006/math" xmlns:v="urn:schemas-microsoft-com:vml" xmlns:wp14="http://schemas.microsoft.com/office/word/2010/wordprocessingDrawing" xmlns:wp="http://schemas.openxmlformats.org/drawingml/2006/wordprocessingDrawing" xmlns:w10="urn:schemas-microsoft-com:office:word" xmlns:w="http://schemas.openxmlformats.org/wordprocessingml/2006/main" xmlns:w14="http://schemas.microsoft.com/office/word/2010/wordml" xmlns:wpg="http://schemas.microsoft.com/office/word/2010/wordprocessingGroup" xmlns:wpi="http://schemas.microsoft.com/office/word/2010/wordprocessingInk" xmlns:wne="http://schemas.microsoft.com/office/word/2006/wordml" xmlns:wps="http://schemas.microsoft.com/office/word/2010/wordprocessingShape" mc:Ignorable="w14 wp14">
   <w:abstractNum w:abstractNumId="0">
     <w:nsid w:val="FFFFFFFB"/>
     <w:multiLevelType w:val="multilevel"/>
@@ -12513,7 +12491,7 @@
 </file>
 
 <file path=word/styles.xml><?xml version="1.0" encoding="utf-8"?>
-<w:styles xmlns:r="http://schemas.openxmlformats.org/officeDocument/2006/relationships" xmlns:w="http://schemas.openxmlformats.org/wordprocessingml/2006/main">
+<w:styles xmlns:mc="http://schemas.openxmlformats.org/markup-compatibility/2006" xmlns:r="http://schemas.openxmlformats.org/officeDocument/2006/relationships" xmlns:w="http://schemas.openxmlformats.org/wordprocessingml/2006/main" xmlns:w14="http://schemas.microsoft.com/office/word/2010/wordml" mc:Ignorable="w14">
   <w:docDefaults>
     <w:rPrDefault>
       <w:rPr>
@@ -13004,7 +12982,6 @@
     <w:uiPriority w:val="99"/>
     <w:semiHidden/>
     <w:unhideWhenUsed/>
-    <w:qFormat/>
     <w:tblPr>
       <w:tblInd w:w="0" w:type="dxa"/>
       <w:tblCellMar>

</xml_diff>